<commit_message>
Small change in the text of the report
Modified the sentence for the 'How well did the image predictor do?' to look like this:
_So #WeRateDogs was passed by an image predictor machine to predict the dog breed per each picture._
</commit_message>
<xml_diff>
--- a/act_report.docx
+++ b/act_report.docx
@@ -13,16 +13,8 @@
         <w:rPr>
           <w:lang w:val="en-US"/>
         </w:rPr>
-        <w:t>An insight glimpse on #</w:t>
-      </w:r>
-      <w:proofErr w:type="spellStart"/>
-      <w:r>
-        <w:rPr>
-          <w:lang w:val="en-US"/>
-        </w:rPr>
-        <w:t>WeRateDogs</w:t>
-      </w:r>
-      <w:proofErr w:type="spellEnd"/>
+        <w:t>An insight glimpse on #WeRateDogs</w:t>
+      </w:r>
     </w:p>
     <w:p>
       <w:pPr>
@@ -128,19 +120,23 @@
         </w:rPr>
         <w:t>#</w:t>
       </w:r>
-      <w:proofErr w:type="spellStart"/>
-      <w:r>
-        <w:rPr>
-          <w:lang w:val="en-US"/>
-        </w:rPr>
-        <w:t>WeRateDogs</w:t>
-      </w:r>
-      <w:proofErr w:type="spellEnd"/>
-      <w:r>
-        <w:rPr>
-          <w:lang w:val="en-US"/>
-        </w:rPr>
-        <w:t xml:space="preserve"> used an image predictor machine to predict the dog breed</w:t>
+      <w:r>
+        <w:rPr>
+          <w:lang w:val="en-US"/>
+        </w:rPr>
+        <w:t xml:space="preserve">WeRateDogs </w:t>
+      </w:r>
+      <w:r>
+        <w:rPr>
+          <w:lang w:val="en-US"/>
+        </w:rPr>
+        <w:t>was passed by an</w:t>
+      </w:r>
+      <w:r>
+        <w:rPr>
+          <w:lang w:val="en-US"/>
+        </w:rPr>
+        <w:t xml:space="preserve"> image predictor machine to predict the dog breed</w:t>
       </w:r>
       <w:r>
         <w:rPr>
@@ -152,8 +148,10 @@
         <w:rPr>
           <w:lang w:val="en-US"/>
         </w:rPr>
-        <w:t xml:space="preserve"> to give it a rating.</w:t>
-      </w:r>
+        <w:t>.</w:t>
+      </w:r>
+      <w:bookmarkStart w:id="0" w:name="_GoBack"/>
+      <w:bookmarkEnd w:id="0"/>
     </w:p>
     <w:p>
       <w:pPr>
@@ -263,21 +261,7 @@
         <w:rPr>
           <w:lang w:val="en-US"/>
         </w:rPr>
-        <w:t xml:space="preserve">Showing the top 10 average confidence percentage the image predictor got, here we can see that the top breed that has been detected with a higher accuracy is the </w:t>
-      </w:r>
-      <w:proofErr w:type="spellStart"/>
-      <w:r>
-        <w:rPr>
-          <w:lang w:val="en-US"/>
-        </w:rPr>
-        <w:t>komondor</w:t>
-      </w:r>
-      <w:proofErr w:type="spellEnd"/>
-      <w:r>
-        <w:rPr>
-          <w:lang w:val="en-US"/>
-        </w:rPr>
-        <w:t xml:space="preserve"> (97.25%).</w:t>
+        <w:t>Showing the top 10 average confidence percentage the image predictor got, here we can see that the top breed that has been detected with a higher accuracy is the komondor (97.25%).</w:t>
       </w:r>
     </w:p>
     <w:tbl>
@@ -348,14 +332,12 @@
                 <w:lang w:val="en-US"/>
               </w:rPr>
             </w:pPr>
-            <w:proofErr w:type="spellStart"/>
             <w:r>
               <w:rPr>
                 <w:lang w:val="en-US"/>
               </w:rPr>
               <w:t>komondor</w:t>
             </w:r>
-            <w:proofErr w:type="spellEnd"/>
           </w:p>
         </w:tc>
         <w:tc>
@@ -470,14 +452,12 @@
                 <w:lang w:val="en-US"/>
               </w:rPr>
             </w:pPr>
-            <w:proofErr w:type="spellStart"/>
             <w:r>
               <w:rPr>
                 <w:lang w:val="en-US"/>
               </w:rPr>
               <w:t>bull_mastiff</w:t>
             </w:r>
-            <w:proofErr w:type="spellEnd"/>
           </w:p>
         </w:tc>
         <w:tc>
@@ -512,14 +492,12 @@
                 <w:lang w:val="en-US"/>
               </w:rPr>
             </w:pPr>
-            <w:proofErr w:type="spellStart"/>
             <w:r>
               <w:rPr>
                 <w:lang w:val="en-US"/>
               </w:rPr>
               <w:t>brittany_spaniel</w:t>
             </w:r>
-            <w:proofErr w:type="spellEnd"/>
           </w:p>
         </w:tc>
         <w:tc>
@@ -554,14 +532,12 @@
                 <w:lang w:val="en-US"/>
               </w:rPr>
             </w:pPr>
-            <w:proofErr w:type="spellStart"/>
             <w:r>
               <w:rPr>
                 <w:lang w:val="en-US"/>
               </w:rPr>
               <w:t>bernese_mountain_dog</w:t>
             </w:r>
-            <w:proofErr w:type="spellEnd"/>
           </w:p>
         </w:tc>
         <w:tc>
@@ -596,14 +572,12 @@
                 <w:lang w:val="en-US"/>
               </w:rPr>
             </w:pPr>
-            <w:proofErr w:type="spellStart"/>
             <w:r>
               <w:rPr>
                 <w:lang w:val="en-US"/>
               </w:rPr>
               <w:t>samoyed</w:t>
             </w:r>
-            <w:proofErr w:type="spellEnd"/>
           </w:p>
         </w:tc>
         <w:tc>
@@ -685,21 +659,7 @@
         <w:rPr>
           <w:lang w:val="en-US"/>
         </w:rPr>
-        <w:t xml:space="preserve">The popularity contest in Twitter can be seen by either the number of retweets for a post or the most </w:t>
-      </w:r>
-      <w:proofErr w:type="spellStart"/>
-      <w:r>
-        <w:rPr>
-          <w:lang w:val="en-US"/>
-        </w:rPr>
-        <w:t>favoured</w:t>
-      </w:r>
-      <w:proofErr w:type="spellEnd"/>
-      <w:r>
-        <w:rPr>
-          <w:lang w:val="en-US"/>
-        </w:rPr>
-        <w:t xml:space="preserve"> tweet of all.</w:t>
+        <w:t>The popularity contest in Twitter can be seen by either the number of retweets for a post or the most favoured tweet of all.</w:t>
       </w:r>
     </w:p>
     <w:p>
@@ -798,35 +758,7 @@
         <w:rPr>
           <w:lang w:val="en-US"/>
         </w:rPr>
-        <w:t xml:space="preserve">Here's a super supportive </w:t>
-      </w:r>
-      <w:proofErr w:type="spellStart"/>
-      <w:r>
-        <w:rPr>
-          <w:lang w:val="en-US"/>
-        </w:rPr>
-        <w:t>puppo</w:t>
-      </w:r>
-      <w:proofErr w:type="spellEnd"/>
-      <w:r>
-        <w:rPr>
-          <w:lang w:val="en-US"/>
-        </w:rPr>
-        <w:t xml:space="preserve"> participating in the Toronto #</w:t>
-      </w:r>
-      <w:proofErr w:type="spellStart"/>
-      <w:r>
-        <w:rPr>
-          <w:lang w:val="en-US"/>
-        </w:rPr>
-        <w:t>WomensMarch</w:t>
-      </w:r>
-      <w:proofErr w:type="spellEnd"/>
-      <w:r>
-        <w:rPr>
-          <w:lang w:val="en-US"/>
-        </w:rPr>
-        <w:t xml:space="preserve"> today. 13/10 https://t.co/nTz3FtorBc, unfortunately we could not find a name to our beloved dog.</w:t>
+        <w:t>Here's a super supportive puppo participating in the Toronto #WomensMarch today. 13/10 https://t.co/nTz3FtorBc, unfortunately we could not find a name to our beloved dog.</w:t>
       </w:r>
       <w:r>
         <w:rPr>
@@ -899,21 +831,7 @@
         <w:rPr>
           <w:lang w:val="en-US"/>
         </w:rPr>
-        <w:t xml:space="preserve">Ironically that beloved to twitter society dog was </w:t>
-      </w:r>
-      <w:proofErr w:type="spellStart"/>
-      <w:r>
-        <w:rPr>
-          <w:lang w:val="en-US"/>
-        </w:rPr>
-        <w:t>breeded</w:t>
-      </w:r>
-      <w:proofErr w:type="spellEnd"/>
-      <w:r>
-        <w:rPr>
-          <w:lang w:val="en-US"/>
-        </w:rPr>
-        <w:t xml:space="preserve"> wrong as Lakeland Terrier, with confidence percentage as ~20%.</w:t>
+        <w:t>Ironically that beloved to twitter society dog was breeded wrong as Lakeland Terrier, with confidence percentage as ~20%.</w:t>
       </w:r>
       <w:r>
         <w:rPr>
@@ -931,14 +849,7 @@
         <w:rPr>
           <w:lang w:val="en-US"/>
         </w:rPr>
-        <w:t xml:space="preserve"> this tweet post did not include that </w:t>
-      </w:r>
-      <w:proofErr w:type="spellStart"/>
-      <w:r>
-        <w:rPr>
-          <w:lang w:val="en-US"/>
-        </w:rPr>
-        <w:t>puppo</w:t>
+        <w:t xml:space="preserve"> this tweet post did not include that puppo</w:t>
       </w:r>
       <w:r>
         <w:rPr>
@@ -950,14 +861,7 @@
         <w:rPr>
           <w:lang w:val="en-US"/>
         </w:rPr>
-        <w:t>s</w:t>
-      </w:r>
-      <w:proofErr w:type="spellEnd"/>
-      <w:r>
-        <w:rPr>
-          <w:lang w:val="en-US"/>
-        </w:rPr>
-        <w:t xml:space="preserve"> name</w:t>
+        <w:t>s name</w:t>
       </w:r>
       <w:r>
         <w:rPr>
@@ -990,21 +894,7 @@
         <w:rPr>
           <w:lang w:val="en-US"/>
         </w:rPr>
-        <w:t xml:space="preserve">Now this popular </w:t>
-      </w:r>
-      <w:proofErr w:type="spellStart"/>
-      <w:r>
-        <w:rPr>
-          <w:lang w:val="en-US"/>
-        </w:rPr>
-        <w:t>doggo's</w:t>
-      </w:r>
-      <w:proofErr w:type="spellEnd"/>
-      <w:r>
-        <w:rPr>
-          <w:lang w:val="en-US"/>
-        </w:rPr>
-        <w:t xml:space="preserve"> image link is broken, so cannot be displayed </w:t>
+        <w:t xml:space="preserve">Now this popular doggo's image link is broken, so cannot be displayed </w:t>
       </w:r>
       <w:r>
         <w:rPr>
@@ -1025,8 +915,6 @@
           </mc:Fallback>
         </mc:AlternateContent>
       </w:r>
-      <w:bookmarkStart w:id="0" w:name="_GoBack"/>
-      <w:bookmarkEnd w:id="0"/>
       <w:r>
         <w:rPr>
           <w:lang w:val="en-US"/>
@@ -1043,21 +931,7 @@
         <w:rPr>
           <w:lang w:val="en-US"/>
         </w:rPr>
-        <w:t xml:space="preserve">favored </w:t>
-      </w:r>
-      <w:proofErr w:type="spellStart"/>
-      <w:r>
-        <w:rPr>
-          <w:lang w:val="en-US"/>
-        </w:rPr>
-        <w:t>puppo</w:t>
-      </w:r>
-      <w:proofErr w:type="spellEnd"/>
-      <w:r>
-        <w:rPr>
-          <w:lang w:val="en-US"/>
-        </w:rPr>
-        <w:t xml:space="preserve"> up there.</w:t>
+        <w:t>favored puppo up there.</w:t>
       </w:r>
     </w:p>
     <w:p>
@@ -1190,7 +1064,6 @@
                 <w:lang w:val="en-US"/>
               </w:rPr>
             </w:pPr>
-            <w:proofErr w:type="spellStart"/>
             <w:r>
               <w:rPr>
                 <w:b/>
@@ -1201,7 +1074,6 @@
               </w:rPr>
               <w:t>Retweet_count</w:t>
             </w:r>
-            <w:proofErr w:type="spellEnd"/>
           </w:p>
         </w:tc>
         <w:tc>
@@ -1246,7 +1118,6 @@
                 <w:lang w:val="en-US"/>
               </w:rPr>
             </w:pPr>
-            <w:proofErr w:type="spellStart"/>
             <w:r>
               <w:rPr>
                 <w:b/>
@@ -1257,7 +1128,6 @@
               </w:rPr>
               <w:t>Favorite_count</w:t>
             </w:r>
-            <w:proofErr w:type="spellEnd"/>
           </w:p>
         </w:tc>
       </w:tr>
@@ -1274,7 +1144,6 @@
                 <w:lang w:val="en-US"/>
               </w:rPr>
             </w:pPr>
-            <w:proofErr w:type="spellStart"/>
             <w:r>
               <w:rPr>
                 <w:highlight w:val="yellow"/>
@@ -1282,7 +1151,6 @@
               </w:rPr>
               <w:t>bedlington_terrier</w:t>
             </w:r>
-            <w:proofErr w:type="spellEnd"/>
           </w:p>
         </w:tc>
         <w:tc>
@@ -1358,7 +1226,6 @@
                 <w:lang w:val="en-US"/>
               </w:rPr>
             </w:pPr>
-            <w:proofErr w:type="spellStart"/>
             <w:r>
               <w:rPr>
                 <w:highlight w:val="yellow"/>
@@ -1366,7 +1233,6 @@
               </w:rPr>
               <w:t>afghan_hound</w:t>
             </w:r>
-            <w:proofErr w:type="spellEnd"/>
           </w:p>
         </w:tc>
         <w:tc>
@@ -1400,7 +1266,6 @@
                 <w:lang w:val="en-US"/>
               </w:rPr>
             </w:pPr>
-            <w:proofErr w:type="spellStart"/>
             <w:r>
               <w:rPr>
                 <w:highlight w:val="yellow"/>
@@ -1408,7 +1273,6 @@
               </w:rPr>
               <w:t>bedlington_terrier</w:t>
             </w:r>
-            <w:proofErr w:type="spellEnd"/>
           </w:p>
         </w:tc>
         <w:tc>
@@ -1443,14 +1307,12 @@
                 <w:lang w:val="en-US"/>
               </w:rPr>
             </w:pPr>
-            <w:proofErr w:type="spellStart"/>
             <w:r>
               <w:rPr>
                 <w:lang w:val="en-US"/>
               </w:rPr>
               <w:t>standard_poodle</w:t>
             </w:r>
-            <w:proofErr w:type="spellEnd"/>
           </w:p>
         </w:tc>
         <w:tc>
@@ -1484,7 +1346,6 @@
                 <w:lang w:val="en-US"/>
               </w:rPr>
             </w:pPr>
-            <w:proofErr w:type="spellStart"/>
             <w:r>
               <w:rPr>
                 <w:highlight w:val="yellow"/>
@@ -1492,7 +1353,6 @@
               </w:rPr>
               <w:t>french_bulldog</w:t>
             </w:r>
-            <w:proofErr w:type="spellEnd"/>
           </w:p>
         </w:tc>
         <w:tc>
@@ -1528,7 +1388,6 @@
                 <w:lang w:val="en-US"/>
               </w:rPr>
             </w:pPr>
-            <w:proofErr w:type="spellStart"/>
             <w:r>
               <w:rPr>
                 <w:highlight w:val="yellow"/>
@@ -1536,7 +1395,6 @@
               </w:rPr>
               <w:t>english_springer</w:t>
             </w:r>
-            <w:proofErr w:type="spellEnd"/>
           </w:p>
         </w:tc>
         <w:tc>
@@ -1569,14 +1427,12 @@
                 <w:lang w:val="en-US"/>
               </w:rPr>
             </w:pPr>
-            <w:proofErr w:type="spellStart"/>
             <w:r>
               <w:rPr>
                 <w:lang w:val="en-US"/>
               </w:rPr>
               <w:t>bouvier_des_flandres</w:t>
             </w:r>
-            <w:proofErr w:type="spellEnd"/>
           </w:p>
         </w:tc>
         <w:tc>
@@ -1653,7 +1509,6 @@
                 <w:lang w:val="en-US"/>
               </w:rPr>
             </w:pPr>
-            <w:proofErr w:type="spellStart"/>
             <w:r>
               <w:rPr>
                 <w:highlight w:val="yellow"/>
@@ -1661,7 +1516,6 @@
               </w:rPr>
               <w:t>afghan_hound</w:t>
             </w:r>
-            <w:proofErr w:type="spellEnd"/>
           </w:p>
         </w:tc>
         <w:tc>
@@ -1697,7 +1551,6 @@
                 <w:lang w:val="en-US"/>
               </w:rPr>
             </w:pPr>
-            <w:proofErr w:type="spellStart"/>
             <w:r>
               <w:rPr>
                 <w:highlight w:val="yellow"/>
@@ -1705,7 +1558,6 @@
               </w:rPr>
               <w:t>french_bulldog</w:t>
             </w:r>
-            <w:proofErr w:type="spellEnd"/>
           </w:p>
         </w:tc>
         <w:tc>
@@ -1742,16 +1594,8 @@
               <w:rPr>
                 <w:lang w:val="en-US"/>
               </w:rPr>
-              <w:t>black-and-</w:t>
-            </w:r>
-            <w:proofErr w:type="spellStart"/>
-            <w:r>
-              <w:rPr>
-                <w:lang w:val="en-US"/>
-              </w:rPr>
-              <w:t>tan_coonhound</w:t>
-            </w:r>
-            <w:proofErr w:type="spellEnd"/>
+              <w:t>black-and-tan_coonhound</w:t>
+            </w:r>
           </w:p>
         </w:tc>
         <w:tc>
@@ -1786,14 +1630,12 @@
                 <w:lang w:val="en-US"/>
               </w:rPr>
             </w:pPr>
-            <w:proofErr w:type="spellStart"/>
             <w:r>
               <w:rPr>
                 <w:lang w:val="en-US"/>
               </w:rPr>
               <w:t>cocker_spaniel</w:t>
             </w:r>
-            <w:proofErr w:type="spellEnd"/>
           </w:p>
         </w:tc>
         <w:tc>
@@ -1830,16 +1672,8 @@
               <w:rPr>
                 <w:lang w:val="en-US"/>
               </w:rPr>
-              <w:t>flat-</w:t>
-            </w:r>
-            <w:proofErr w:type="spellStart"/>
-            <w:r>
-              <w:rPr>
-                <w:lang w:val="en-US"/>
-              </w:rPr>
-              <w:t>coated_retriever</w:t>
-            </w:r>
-            <w:proofErr w:type="spellEnd"/>
+              <w:t>flat-coated_retriever</w:t>
+            </w:r>
           </w:p>
         </w:tc>
         <w:tc>
@@ -1874,14 +1708,12 @@
                 <w:lang w:val="en-US"/>
               </w:rPr>
             </w:pPr>
-            <w:proofErr w:type="spellStart"/>
             <w:r>
               <w:rPr>
                 <w:lang w:val="en-US"/>
               </w:rPr>
               <w:t>samoyed</w:t>
             </w:r>
-            <w:proofErr w:type="spellEnd"/>
           </w:p>
         </w:tc>
         <w:tc>
@@ -1914,14 +1746,12 @@
                 <w:lang w:val="en-US"/>
               </w:rPr>
             </w:pPr>
-            <w:proofErr w:type="spellStart"/>
             <w:r>
               <w:rPr>
                 <w:lang w:val="en-US"/>
               </w:rPr>
               <w:t>irish_water_spaniel</w:t>
             </w:r>
-            <w:proofErr w:type="spellEnd"/>
           </w:p>
         </w:tc>
         <w:tc>
@@ -1994,14 +1824,12 @@
                 <w:lang w:val="en-US"/>
               </w:rPr>
             </w:pPr>
-            <w:proofErr w:type="spellStart"/>
             <w:r>
               <w:rPr>
                 <w:lang w:val="en-US"/>
               </w:rPr>
               <w:t>leonberg</w:t>
             </w:r>
-            <w:proofErr w:type="spellEnd"/>
           </w:p>
         </w:tc>
         <w:tc>
@@ -2036,14 +1864,12 @@
                 <w:lang w:val="en-US"/>
               </w:rPr>
             </w:pPr>
-            <w:proofErr w:type="spellStart"/>
             <w:r>
               <w:rPr>
                 <w:lang w:val="en-US"/>
               </w:rPr>
               <w:t>great_pyrenees</w:t>
             </w:r>
-            <w:proofErr w:type="spellEnd"/>
           </w:p>
         </w:tc>
         <w:tc>
@@ -2077,7 +1903,6 @@
                 <w:lang w:val="en-US"/>
               </w:rPr>
             </w:pPr>
-            <w:proofErr w:type="spellStart"/>
             <w:r>
               <w:rPr>
                 <w:highlight w:val="yellow"/>
@@ -2085,7 +1910,6 @@
               </w:rPr>
               <w:t>english_springer</w:t>
             </w:r>
-            <w:proofErr w:type="spellEnd"/>
           </w:p>
         </w:tc>
         <w:tc>
@@ -2182,19 +2006,11 @@
           <w:lang w:val="en-US"/>
         </w:rPr>
       </w:pPr>
-      <w:proofErr w:type="spellStart"/>
-      <w:r>
-        <w:rPr>
-          <w:lang w:val="en-US"/>
-        </w:rPr>
-        <w:t>bedlington</w:t>
-      </w:r>
-      <w:proofErr w:type="spellEnd"/>
-      <w:r>
-        <w:rPr>
-          <w:lang w:val="en-US"/>
-        </w:rPr>
-        <w:t xml:space="preserve"> terrier</w:t>
+      <w:r>
+        <w:rPr>
+          <w:lang w:val="en-US"/>
+        </w:rPr>
+        <w:t>bedlington terrier</w:t>
       </w:r>
     </w:p>
     <w:p>
@@ -2208,19 +2024,11 @@
           <w:lang w:val="en-US"/>
         </w:rPr>
       </w:pPr>
-      <w:proofErr w:type="spellStart"/>
-      <w:r>
-        <w:rPr>
-          <w:lang w:val="en-US"/>
-        </w:rPr>
-        <w:t>french</w:t>
-      </w:r>
-      <w:proofErr w:type="spellEnd"/>
-      <w:r>
-        <w:rPr>
-          <w:lang w:val="en-US"/>
-        </w:rPr>
-        <w:t xml:space="preserve"> bulldog</w:t>
+      <w:r>
+        <w:rPr>
+          <w:lang w:val="en-US"/>
+        </w:rPr>
+        <w:t>french bulldog</w:t>
       </w:r>
     </w:p>
     <w:p>
@@ -2286,16 +2094,8 @@
         <w:rPr>
           <w:lang w:val="en-US"/>
         </w:rPr>
-        <w:t xml:space="preserve"> is @</w:t>
-      </w:r>
-      <w:proofErr w:type="spellStart"/>
-      <w:r>
-        <w:rPr>
-          <w:lang w:val="en-US"/>
-        </w:rPr>
-        <w:t>dog_rates</w:t>
-      </w:r>
-      <w:proofErr w:type="spellEnd"/>
+        <w:t xml:space="preserve"> is @dog_rates</w:t>
+      </w:r>
       <w:r>
         <w:rPr>
           <w:lang w:val="en-US"/>
@@ -2402,23 +2202,7 @@
       </w:pPr>
       <w:r>
         <w:lastRenderedPageBreak/>
-        <w:t xml:space="preserve">Is there a </w:t>
-      </w:r>
-      <w:proofErr w:type="spellStart"/>
-      <w:r>
-        <w:t>corelation</w:t>
-      </w:r>
-      <w:proofErr w:type="spellEnd"/>
-      <w:r>
-        <w:t xml:space="preserve"> between the retweets and </w:t>
-      </w:r>
-      <w:proofErr w:type="spellStart"/>
-      <w:r>
-        <w:t>favorite</w:t>
-      </w:r>
-      <w:proofErr w:type="spellEnd"/>
-      <w:r>
-        <w:t xml:space="preserve"> counts</w:t>
+        <w:t>Is there a corelation between the retweets and favorite counts</w:t>
       </w:r>
       <w:r>
         <w:t>?</w:t>
@@ -2484,21 +2268,8 @@
     </w:p>
     <w:p>
       <w:r>
-        <w:t xml:space="preserve">There is a positive correlation between the </w:t>
-      </w:r>
-      <w:proofErr w:type="spellStart"/>
-      <w:r>
-        <w:t>favorited</w:t>
-      </w:r>
-      <w:proofErr w:type="spellEnd"/>
-      <w:r>
-        <w:t xml:space="preserve"> tweets and retweets. It seems that the @</w:t>
-      </w:r>
-      <w:proofErr w:type="spellStart"/>
-      <w:r>
-        <w:t>dog_rates</w:t>
-      </w:r>
-      <w:proofErr w:type="spellEnd"/>
+        <w:t>There is a positive correlation between the favorited tweets and retweets. It seems that the @dog_rates</w:t>
+      </w:r>
       <w:r>
         <w:t xml:space="preserve"> </w:t>
       </w:r>
@@ -2558,23 +2329,7 @@
         </w:numPr>
       </w:pPr>
       <w:r>
-        <w:t xml:space="preserve">A doggo and a </w:t>
-      </w:r>
-      <w:proofErr w:type="spellStart"/>
-      <w:r>
-        <w:t>puppo</w:t>
-      </w:r>
-      <w:proofErr w:type="spellEnd"/>
-      <w:r>
-        <w:t xml:space="preserve"> own Twitters #</w:t>
-      </w:r>
-      <w:proofErr w:type="spellStart"/>
-      <w:r>
-        <w:t>WeRateDogs</w:t>
-      </w:r>
-      <w:proofErr w:type="spellEnd"/>
-      <w:r>
-        <w:t xml:space="preserve"> scene</w:t>
+        <w:t>A doggo and a puppo own Twitters #WeRateDogs scene</w:t>
       </w:r>
       <w:r>
         <w:t>.</w:t>
@@ -2598,15 +2353,7 @@
         <w:t>’</w:t>
       </w:r>
       <w:r>
-        <w:t xml:space="preserve"> </w:t>
-      </w:r>
-      <w:proofErr w:type="spellStart"/>
-      <w:r>
-        <w:t>favorite</w:t>
-      </w:r>
-      <w:proofErr w:type="spellEnd"/>
-      <w:r>
-        <w:t xml:space="preserve"> and </w:t>
+        <w:t xml:space="preserve"> favorite and </w:t>
       </w:r>
       <w:r>
         <w:t>retweets</w:t>
@@ -2624,15 +2371,7 @@
         </w:numPr>
       </w:pPr>
       <w:r>
-        <w:t>@</w:t>
-      </w:r>
-      <w:proofErr w:type="spellStart"/>
-      <w:r>
-        <w:t>dog_rates</w:t>
-      </w:r>
-      <w:proofErr w:type="spellEnd"/>
-      <w:r>
-        <w:t xml:space="preserve"> showed their </w:t>
+        <w:t xml:space="preserve">@dog_rates showed their </w:t>
       </w:r>
       <w:r>
         <w:t>generosity in their ratings as they almost always dive a higher rating.</w:t>
@@ -2680,15 +2419,7 @@
         <w:t xml:space="preserve">In terms of trafficking, </w:t>
       </w:r>
       <w:r>
-        <w:t>the #</w:t>
-      </w:r>
-      <w:proofErr w:type="spellStart"/>
-      <w:r>
-        <w:t>WeRateDogs</w:t>
-      </w:r>
-      <w:proofErr w:type="spellEnd"/>
-      <w:r>
-        <w:t xml:space="preserve"> </w:t>
+        <w:t xml:space="preserve">the #WeRateDogs </w:t>
       </w:r>
       <w:r>
         <w:t xml:space="preserve">got a good recognition </w:t>
@@ -2703,15 +2434,7 @@
         <w:t>s platform</w:t>
       </w:r>
       <w:r>
-        <w:t xml:space="preserve"> for tweets reaching the 20,000 </w:t>
-      </w:r>
-      <w:proofErr w:type="spellStart"/>
-      <w:r>
-        <w:t>favorites</w:t>
-      </w:r>
-      <w:proofErr w:type="spellEnd"/>
-      <w:r>
-        <w:t xml:space="preserve"> and retweets marks on average.</w:t>
+        <w:t xml:space="preserve"> for tweets reaching the 20,000 favorites and retweets marks on average.</w:t>
       </w:r>
     </w:p>
     <w:p>

</xml_diff>

<commit_message>
Required Cahnges for Improvement and Project submission
Committed the following changes.

wrangle_act:
- wording and contents addition
- 'Define','Code','Test' sections embedded in the Clean part
- added titles and legends to the visuals
act_report.pdf:
- Added the titled visuals
wrangle_report.pdf:
- Made a report about my work in this project that summarizes the steps taken

Co-Authored-By: Chrysanthi Polyzoni <chpolyzo@users.noreply.github.com>
</commit_message>
<xml_diff>
--- a/act_report.docx
+++ b/act_report.docx
@@ -13,8 +13,16 @@
         <w:rPr>
           <w:lang w:val="en-US"/>
         </w:rPr>
-        <w:t>An insight glimpse on #WeRateDogs</w:t>
-      </w:r>
+        <w:t>An insight glimpse on #</w:t>
+      </w:r>
+      <w:proofErr w:type="spellStart"/>
+      <w:r>
+        <w:rPr>
+          <w:lang w:val="en-US"/>
+        </w:rPr>
+        <w:t>WeRateDogs</w:t>
+      </w:r>
+      <w:proofErr w:type="spellEnd"/>
     </w:p>
     <w:p>
       <w:pPr>
@@ -120,11 +128,19 @@
         </w:rPr>
         <w:t>#</w:t>
       </w:r>
-      <w:r>
-        <w:rPr>
-          <w:lang w:val="en-US"/>
-        </w:rPr>
-        <w:t xml:space="preserve">WeRateDogs </w:t>
+      <w:proofErr w:type="spellStart"/>
+      <w:r>
+        <w:rPr>
+          <w:lang w:val="en-US"/>
+        </w:rPr>
+        <w:t>WeRateDogs</w:t>
+      </w:r>
+      <w:proofErr w:type="spellEnd"/>
+      <w:r>
+        <w:rPr>
+          <w:lang w:val="en-US"/>
+        </w:rPr>
+        <w:t xml:space="preserve"> </w:t>
       </w:r>
       <w:r>
         <w:rPr>
@@ -150,8 +166,6 @@
         </w:rPr>
         <w:t>.</w:t>
       </w:r>
-      <w:bookmarkStart w:id="0" w:name="_GoBack"/>
-      <w:bookmarkEnd w:id="0"/>
     </w:p>
     <w:p>
       <w:pPr>
@@ -261,7 +275,21 @@
         <w:rPr>
           <w:lang w:val="en-US"/>
         </w:rPr>
-        <w:t>Showing the top 10 average confidence percentage the image predictor got, here we can see that the top breed that has been detected with a higher accuracy is the komondor (97.25%).</w:t>
+        <w:t xml:space="preserve">Showing the top 10 average confidence percentage the image predictor got, here we can see that the top breed that has been detected with a higher accuracy is the </w:t>
+      </w:r>
+      <w:proofErr w:type="spellStart"/>
+      <w:r>
+        <w:rPr>
+          <w:lang w:val="en-US"/>
+        </w:rPr>
+        <w:t>komondor</w:t>
+      </w:r>
+      <w:proofErr w:type="spellEnd"/>
+      <w:r>
+        <w:rPr>
+          <w:lang w:val="en-US"/>
+        </w:rPr>
+        <w:t xml:space="preserve"> (97.25%).</w:t>
       </w:r>
     </w:p>
     <w:tbl>
@@ -332,12 +360,14 @@
                 <w:lang w:val="en-US"/>
               </w:rPr>
             </w:pPr>
+            <w:proofErr w:type="spellStart"/>
             <w:r>
               <w:rPr>
                 <w:lang w:val="en-US"/>
               </w:rPr>
               <w:t>komondor</w:t>
             </w:r>
+            <w:proofErr w:type="spellEnd"/>
           </w:p>
         </w:tc>
         <w:tc>
@@ -452,12 +482,14 @@
                 <w:lang w:val="en-US"/>
               </w:rPr>
             </w:pPr>
+            <w:proofErr w:type="spellStart"/>
             <w:r>
               <w:rPr>
                 <w:lang w:val="en-US"/>
               </w:rPr>
               <w:t>bull_mastiff</w:t>
             </w:r>
+            <w:proofErr w:type="spellEnd"/>
           </w:p>
         </w:tc>
         <w:tc>
@@ -492,12 +524,14 @@
                 <w:lang w:val="en-US"/>
               </w:rPr>
             </w:pPr>
+            <w:proofErr w:type="spellStart"/>
             <w:r>
               <w:rPr>
                 <w:lang w:val="en-US"/>
               </w:rPr>
               <w:t>brittany_spaniel</w:t>
             </w:r>
+            <w:proofErr w:type="spellEnd"/>
           </w:p>
         </w:tc>
         <w:tc>
@@ -532,12 +566,14 @@
                 <w:lang w:val="en-US"/>
               </w:rPr>
             </w:pPr>
+            <w:proofErr w:type="spellStart"/>
             <w:r>
               <w:rPr>
                 <w:lang w:val="en-US"/>
               </w:rPr>
               <w:t>bernese_mountain_dog</w:t>
             </w:r>
+            <w:proofErr w:type="spellEnd"/>
           </w:p>
         </w:tc>
         <w:tc>
@@ -572,12 +608,14 @@
                 <w:lang w:val="en-US"/>
               </w:rPr>
             </w:pPr>
+            <w:proofErr w:type="spellStart"/>
             <w:r>
               <w:rPr>
                 <w:lang w:val="en-US"/>
               </w:rPr>
               <w:t>samoyed</w:t>
             </w:r>
+            <w:proofErr w:type="spellEnd"/>
           </w:p>
         </w:tc>
         <w:tc>
@@ -646,20 +684,42 @@
           <w:lang w:val="en-US"/>
         </w:rPr>
         <w:lastRenderedPageBreak/>
-        <w:t>Who is twitter’s popular dog?</w:t>
-      </w:r>
-    </w:p>
-    <w:p>
-      <w:pPr>
-        <w:rPr>
-          <w:lang w:val="en-US"/>
-        </w:rPr>
-      </w:pPr>
-      <w:r>
-        <w:rPr>
-          <w:lang w:val="en-US"/>
-        </w:rPr>
-        <w:t>The popularity contest in Twitter can be seen by either the number of retweets for a post or the most favoured tweet of all.</w:t>
+        <w:t>Wh</w:t>
+      </w:r>
+      <w:bookmarkStart w:id="0" w:name="_GoBack"/>
+      <w:bookmarkEnd w:id="0"/>
+      <w:r>
+        <w:rPr>
+          <w:lang w:val="en-US"/>
+        </w:rPr>
+        <w:t>o is twitter’s popular dog?</w:t>
+      </w:r>
+    </w:p>
+    <w:p>
+      <w:pPr>
+        <w:rPr>
+          <w:lang w:val="en-US"/>
+        </w:rPr>
+      </w:pPr>
+      <w:r>
+        <w:rPr>
+          <w:lang w:val="en-US"/>
+        </w:rPr>
+        <w:t xml:space="preserve">The popularity contest in Twitter can be seen by either the number of retweets for a post or the most </w:t>
+      </w:r>
+      <w:proofErr w:type="spellStart"/>
+      <w:r>
+        <w:rPr>
+          <w:lang w:val="en-US"/>
+        </w:rPr>
+        <w:t>favoured</w:t>
+      </w:r>
+      <w:proofErr w:type="spellEnd"/>
+      <w:r>
+        <w:rPr>
+          <w:lang w:val="en-US"/>
+        </w:rPr>
+        <w:t xml:space="preserve"> tweet of all.</w:t>
       </w:r>
     </w:p>
     <w:p>
@@ -758,7 +818,35 @@
         <w:rPr>
           <w:lang w:val="en-US"/>
         </w:rPr>
-        <w:t>Here's a super supportive puppo participating in the Toronto #WomensMarch today. 13/10 https://t.co/nTz3FtorBc, unfortunately we could not find a name to our beloved dog.</w:t>
+        <w:t xml:space="preserve">Here's a super supportive </w:t>
+      </w:r>
+      <w:proofErr w:type="spellStart"/>
+      <w:r>
+        <w:rPr>
+          <w:lang w:val="en-US"/>
+        </w:rPr>
+        <w:t>puppo</w:t>
+      </w:r>
+      <w:proofErr w:type="spellEnd"/>
+      <w:r>
+        <w:rPr>
+          <w:lang w:val="en-US"/>
+        </w:rPr>
+        <w:t xml:space="preserve"> participating in the Toronto #</w:t>
+      </w:r>
+      <w:proofErr w:type="spellStart"/>
+      <w:r>
+        <w:rPr>
+          <w:lang w:val="en-US"/>
+        </w:rPr>
+        <w:t>WomensMarch</w:t>
+      </w:r>
+      <w:proofErr w:type="spellEnd"/>
+      <w:r>
+        <w:rPr>
+          <w:lang w:val="en-US"/>
+        </w:rPr>
+        <w:t xml:space="preserve"> today. 13/10 https://t.co/nTz3FtorBc, unfortunately we could not find a name to our beloved dog.</w:t>
       </w:r>
       <w:r>
         <w:rPr>
@@ -831,7 +919,21 @@
         <w:rPr>
           <w:lang w:val="en-US"/>
         </w:rPr>
-        <w:t>Ironically that beloved to twitter society dog was breeded wrong as Lakeland Terrier, with confidence percentage as ~20%.</w:t>
+        <w:t xml:space="preserve">Ironically that beloved to twitter society dog was </w:t>
+      </w:r>
+      <w:proofErr w:type="spellStart"/>
+      <w:r>
+        <w:rPr>
+          <w:lang w:val="en-US"/>
+        </w:rPr>
+        <w:t>breeded</w:t>
+      </w:r>
+      <w:proofErr w:type="spellEnd"/>
+      <w:r>
+        <w:rPr>
+          <w:lang w:val="en-US"/>
+        </w:rPr>
+        <w:t xml:space="preserve"> wrong as Lakeland Terrier, with confidence percentage as ~20%.</w:t>
       </w:r>
       <w:r>
         <w:rPr>
@@ -849,7 +951,14 @@
         <w:rPr>
           <w:lang w:val="en-US"/>
         </w:rPr>
-        <w:t xml:space="preserve"> this tweet post did not include that puppo</w:t>
+        <w:t xml:space="preserve"> this tweet post did not include that </w:t>
+      </w:r>
+      <w:proofErr w:type="spellStart"/>
+      <w:r>
+        <w:rPr>
+          <w:lang w:val="en-US"/>
+        </w:rPr>
+        <w:t>puppo</w:t>
       </w:r>
       <w:r>
         <w:rPr>
@@ -861,7 +970,14 @@
         <w:rPr>
           <w:lang w:val="en-US"/>
         </w:rPr>
-        <w:t>s name</w:t>
+        <w:t>s</w:t>
+      </w:r>
+      <w:proofErr w:type="spellEnd"/>
+      <w:r>
+        <w:rPr>
+          <w:lang w:val="en-US"/>
+        </w:rPr>
+        <w:t xml:space="preserve"> name</w:t>
       </w:r>
       <w:r>
         <w:rPr>
@@ -894,7 +1010,21 @@
         <w:rPr>
           <w:lang w:val="en-US"/>
         </w:rPr>
-        <w:t xml:space="preserve">Now this popular doggo's image link is broken, so cannot be displayed </w:t>
+        <w:t xml:space="preserve">Now this popular </w:t>
+      </w:r>
+      <w:proofErr w:type="spellStart"/>
+      <w:r>
+        <w:rPr>
+          <w:lang w:val="en-US"/>
+        </w:rPr>
+        <w:t>doggo's</w:t>
+      </w:r>
+      <w:proofErr w:type="spellEnd"/>
+      <w:r>
+        <w:rPr>
+          <w:lang w:val="en-US"/>
+        </w:rPr>
+        <w:t xml:space="preserve"> image link is broken, so cannot be displayed </w:t>
       </w:r>
       <w:r>
         <w:rPr>
@@ -931,7 +1061,21 @@
         <w:rPr>
           <w:lang w:val="en-US"/>
         </w:rPr>
-        <w:t>favored puppo up there.</w:t>
+        <w:t xml:space="preserve">favored </w:t>
+      </w:r>
+      <w:proofErr w:type="spellStart"/>
+      <w:r>
+        <w:rPr>
+          <w:lang w:val="en-US"/>
+        </w:rPr>
+        <w:t>puppo</w:t>
+      </w:r>
+      <w:proofErr w:type="spellEnd"/>
+      <w:r>
+        <w:rPr>
+          <w:lang w:val="en-US"/>
+        </w:rPr>
+        <w:t xml:space="preserve"> up there.</w:t>
       </w:r>
     </w:p>
     <w:p>
@@ -1064,6 +1208,7 @@
                 <w:lang w:val="en-US"/>
               </w:rPr>
             </w:pPr>
+            <w:proofErr w:type="spellStart"/>
             <w:r>
               <w:rPr>
                 <w:b/>
@@ -1074,6 +1219,7 @@
               </w:rPr>
               <w:t>Retweet_count</w:t>
             </w:r>
+            <w:proofErr w:type="spellEnd"/>
           </w:p>
         </w:tc>
         <w:tc>
@@ -1118,6 +1264,7 @@
                 <w:lang w:val="en-US"/>
               </w:rPr>
             </w:pPr>
+            <w:proofErr w:type="spellStart"/>
             <w:r>
               <w:rPr>
                 <w:b/>
@@ -1128,6 +1275,7 @@
               </w:rPr>
               <w:t>Favorite_count</w:t>
             </w:r>
+            <w:proofErr w:type="spellEnd"/>
           </w:p>
         </w:tc>
       </w:tr>
@@ -1144,6 +1292,7 @@
                 <w:lang w:val="en-US"/>
               </w:rPr>
             </w:pPr>
+            <w:proofErr w:type="spellStart"/>
             <w:r>
               <w:rPr>
                 <w:highlight w:val="yellow"/>
@@ -1151,6 +1300,7 @@
               </w:rPr>
               <w:t>bedlington_terrier</w:t>
             </w:r>
+            <w:proofErr w:type="spellEnd"/>
           </w:p>
         </w:tc>
         <w:tc>
@@ -1226,6 +1376,7 @@
                 <w:lang w:val="en-US"/>
               </w:rPr>
             </w:pPr>
+            <w:proofErr w:type="spellStart"/>
             <w:r>
               <w:rPr>
                 <w:highlight w:val="yellow"/>
@@ -1233,6 +1384,7 @@
               </w:rPr>
               <w:t>afghan_hound</w:t>
             </w:r>
+            <w:proofErr w:type="spellEnd"/>
           </w:p>
         </w:tc>
         <w:tc>
@@ -1266,6 +1418,7 @@
                 <w:lang w:val="en-US"/>
               </w:rPr>
             </w:pPr>
+            <w:proofErr w:type="spellStart"/>
             <w:r>
               <w:rPr>
                 <w:highlight w:val="yellow"/>
@@ -1273,6 +1426,7 @@
               </w:rPr>
               <w:t>bedlington_terrier</w:t>
             </w:r>
+            <w:proofErr w:type="spellEnd"/>
           </w:p>
         </w:tc>
         <w:tc>
@@ -1307,12 +1461,14 @@
                 <w:lang w:val="en-US"/>
               </w:rPr>
             </w:pPr>
+            <w:proofErr w:type="spellStart"/>
             <w:r>
               <w:rPr>
                 <w:lang w:val="en-US"/>
               </w:rPr>
               <w:t>standard_poodle</w:t>
             </w:r>
+            <w:proofErr w:type="spellEnd"/>
           </w:p>
         </w:tc>
         <w:tc>
@@ -1346,6 +1502,7 @@
                 <w:lang w:val="en-US"/>
               </w:rPr>
             </w:pPr>
+            <w:proofErr w:type="spellStart"/>
             <w:r>
               <w:rPr>
                 <w:highlight w:val="yellow"/>
@@ -1353,6 +1510,7 @@
               </w:rPr>
               <w:t>french_bulldog</w:t>
             </w:r>
+            <w:proofErr w:type="spellEnd"/>
           </w:p>
         </w:tc>
         <w:tc>
@@ -1388,6 +1546,7 @@
                 <w:lang w:val="en-US"/>
               </w:rPr>
             </w:pPr>
+            <w:proofErr w:type="spellStart"/>
             <w:r>
               <w:rPr>
                 <w:highlight w:val="yellow"/>
@@ -1395,6 +1554,7 @@
               </w:rPr>
               <w:t>english_springer</w:t>
             </w:r>
+            <w:proofErr w:type="spellEnd"/>
           </w:p>
         </w:tc>
         <w:tc>
@@ -1427,12 +1587,14 @@
                 <w:lang w:val="en-US"/>
               </w:rPr>
             </w:pPr>
+            <w:proofErr w:type="spellStart"/>
             <w:r>
               <w:rPr>
                 <w:lang w:val="en-US"/>
               </w:rPr>
               <w:t>bouvier_des_flandres</w:t>
             </w:r>
+            <w:proofErr w:type="spellEnd"/>
           </w:p>
         </w:tc>
         <w:tc>
@@ -1473,7 +1635,6 @@
                 <w:highlight w:val="yellow"/>
                 <w:lang w:val="en-US"/>
               </w:rPr>
-              <w:lastRenderedPageBreak/>
               <w:t>saluki</w:t>
             </w:r>
           </w:p>
@@ -1509,6 +1670,7 @@
                 <w:lang w:val="en-US"/>
               </w:rPr>
             </w:pPr>
+            <w:proofErr w:type="spellStart"/>
             <w:r>
               <w:rPr>
                 <w:highlight w:val="yellow"/>
@@ -1516,6 +1678,7 @@
               </w:rPr>
               <w:t>afghan_hound</w:t>
             </w:r>
+            <w:proofErr w:type="spellEnd"/>
           </w:p>
         </w:tc>
         <w:tc>
@@ -1551,6 +1714,7 @@
                 <w:lang w:val="en-US"/>
               </w:rPr>
             </w:pPr>
+            <w:proofErr w:type="spellStart"/>
             <w:r>
               <w:rPr>
                 <w:highlight w:val="yellow"/>
@@ -1558,6 +1722,7 @@
               </w:rPr>
               <w:t>french_bulldog</w:t>
             </w:r>
+            <w:proofErr w:type="spellEnd"/>
           </w:p>
         </w:tc>
         <w:tc>
@@ -1594,8 +1759,16 @@
               <w:rPr>
                 <w:lang w:val="en-US"/>
               </w:rPr>
-              <w:t>black-and-tan_coonhound</w:t>
-            </w:r>
+              <w:t>black-and-</w:t>
+            </w:r>
+            <w:proofErr w:type="spellStart"/>
+            <w:r>
+              <w:rPr>
+                <w:lang w:val="en-US"/>
+              </w:rPr>
+              <w:t>tan_coonhound</w:t>
+            </w:r>
+            <w:proofErr w:type="spellEnd"/>
           </w:p>
         </w:tc>
         <w:tc>
@@ -1630,12 +1803,14 @@
                 <w:lang w:val="en-US"/>
               </w:rPr>
             </w:pPr>
+            <w:proofErr w:type="spellStart"/>
             <w:r>
               <w:rPr>
                 <w:lang w:val="en-US"/>
               </w:rPr>
               <w:t>cocker_spaniel</w:t>
             </w:r>
+            <w:proofErr w:type="spellEnd"/>
           </w:p>
         </w:tc>
         <w:tc>
@@ -1672,8 +1847,16 @@
               <w:rPr>
                 <w:lang w:val="en-US"/>
               </w:rPr>
-              <w:t>flat-coated_retriever</w:t>
-            </w:r>
+              <w:t>flat-</w:t>
+            </w:r>
+            <w:proofErr w:type="spellStart"/>
+            <w:r>
+              <w:rPr>
+                <w:lang w:val="en-US"/>
+              </w:rPr>
+              <w:t>coated_retriever</w:t>
+            </w:r>
+            <w:proofErr w:type="spellEnd"/>
           </w:p>
         </w:tc>
         <w:tc>
@@ -1708,12 +1891,14 @@
                 <w:lang w:val="en-US"/>
               </w:rPr>
             </w:pPr>
+            <w:proofErr w:type="spellStart"/>
             <w:r>
               <w:rPr>
                 <w:lang w:val="en-US"/>
               </w:rPr>
               <w:t>samoyed</w:t>
             </w:r>
+            <w:proofErr w:type="spellEnd"/>
           </w:p>
         </w:tc>
         <w:tc>
@@ -1746,12 +1931,14 @@
                 <w:lang w:val="en-US"/>
               </w:rPr>
             </w:pPr>
+            <w:proofErr w:type="spellStart"/>
             <w:r>
               <w:rPr>
                 <w:lang w:val="en-US"/>
               </w:rPr>
               <w:t>irish_water_spaniel</w:t>
             </w:r>
+            <w:proofErr w:type="spellEnd"/>
           </w:p>
         </w:tc>
         <w:tc>
@@ -1824,12 +2011,14 @@
                 <w:lang w:val="en-US"/>
               </w:rPr>
             </w:pPr>
+            <w:proofErr w:type="spellStart"/>
             <w:r>
               <w:rPr>
                 <w:lang w:val="en-US"/>
               </w:rPr>
               <w:t>leonberg</w:t>
             </w:r>
+            <w:proofErr w:type="spellEnd"/>
           </w:p>
         </w:tc>
         <w:tc>
@@ -1864,12 +2053,14 @@
                 <w:lang w:val="en-US"/>
               </w:rPr>
             </w:pPr>
+            <w:proofErr w:type="spellStart"/>
             <w:r>
               <w:rPr>
                 <w:lang w:val="en-US"/>
               </w:rPr>
               <w:t>great_pyrenees</w:t>
             </w:r>
+            <w:proofErr w:type="spellEnd"/>
           </w:p>
         </w:tc>
         <w:tc>
@@ -1903,6 +2094,7 @@
                 <w:lang w:val="en-US"/>
               </w:rPr>
             </w:pPr>
+            <w:proofErr w:type="spellStart"/>
             <w:r>
               <w:rPr>
                 <w:highlight w:val="yellow"/>
@@ -1910,6 +2102,7 @@
               </w:rPr>
               <w:t>english_springer</w:t>
             </w:r>
+            <w:proofErr w:type="spellEnd"/>
           </w:p>
         </w:tc>
         <w:tc>
@@ -1943,6 +2136,7 @@
         <w:rPr>
           <w:lang w:val="en-US"/>
         </w:rPr>
+        <w:lastRenderedPageBreak/>
         <w:t xml:space="preserve">I marked to you the </w:t>
       </w:r>
       <w:r>
@@ -2006,11 +2200,19 @@
           <w:lang w:val="en-US"/>
         </w:rPr>
       </w:pPr>
-      <w:r>
-        <w:rPr>
-          <w:lang w:val="en-US"/>
-        </w:rPr>
-        <w:t>bedlington terrier</w:t>
+      <w:proofErr w:type="spellStart"/>
+      <w:r>
+        <w:rPr>
+          <w:lang w:val="en-US"/>
+        </w:rPr>
+        <w:t>bedlington</w:t>
+      </w:r>
+      <w:proofErr w:type="spellEnd"/>
+      <w:r>
+        <w:rPr>
+          <w:lang w:val="en-US"/>
+        </w:rPr>
+        <w:t xml:space="preserve"> terrier</w:t>
       </w:r>
     </w:p>
     <w:p>
@@ -2024,11 +2226,19 @@
           <w:lang w:val="en-US"/>
         </w:rPr>
       </w:pPr>
-      <w:r>
-        <w:rPr>
-          <w:lang w:val="en-US"/>
-        </w:rPr>
-        <w:t>french bulldog</w:t>
+      <w:proofErr w:type="spellStart"/>
+      <w:r>
+        <w:rPr>
+          <w:lang w:val="en-US"/>
+        </w:rPr>
+        <w:t>french</w:t>
+      </w:r>
+      <w:proofErr w:type="spellEnd"/>
+      <w:r>
+        <w:rPr>
+          <w:lang w:val="en-US"/>
+        </w:rPr>
+        <w:t xml:space="preserve"> bulldog</w:t>
       </w:r>
     </w:p>
     <w:p>
@@ -2094,8 +2304,16 @@
         <w:rPr>
           <w:lang w:val="en-US"/>
         </w:rPr>
-        <w:t xml:space="preserve"> is @dog_rates</w:t>
-      </w:r>
+        <w:t xml:space="preserve"> is @</w:t>
+      </w:r>
+      <w:proofErr w:type="spellStart"/>
+      <w:r>
+        <w:rPr>
+          <w:lang w:val="en-US"/>
+        </w:rPr>
+        <w:t>dog_rates</w:t>
+      </w:r>
+      <w:proofErr w:type="spellEnd"/>
       <w:r>
         <w:rPr>
           <w:lang w:val="en-US"/>
@@ -2116,10 +2334,10 @@
           <w:lang w:val="en-US"/>
         </w:rPr>
         <w:drawing>
-          <wp:inline distT="0" distB="0" distL="0" distR="0" wp14:anchorId="320EE6D6" wp14:editId="694C777D">
-            <wp:extent cx="4762500" cy="3556000"/>
+          <wp:inline distT="0" distB="0" distL="0" distR="0" wp14:anchorId="092DB749" wp14:editId="0A72C83C">
+            <wp:extent cx="4762500" cy="3759200"/>
             <wp:effectExtent l="0" t="0" r="0" b="0"/>
-            <wp:docPr id="2" name="Picture 2" descr="C:\Users\ASUS\AppData\Local\Microsoft\Windows\INetCache\Content.MSO\B3E255F1.tmp"/>
+            <wp:docPr id="4" name="Picture 4" descr="C:\Users\ASUS\AppData\Local\Microsoft\Windows\INetCache\Content.MSO\C769807E.tmp"/>
             <wp:cNvGraphicFramePr>
               <a:graphicFrameLocks xmlns:a="http://schemas.openxmlformats.org/drawingml/2006/main" noChangeAspect="1"/>
             </wp:cNvGraphicFramePr>
@@ -2127,7 +2345,7 @@
               <a:graphicData uri="http://schemas.openxmlformats.org/drawingml/2006/picture">
                 <pic:pic xmlns:pic="http://schemas.openxmlformats.org/drawingml/2006/picture">
                   <pic:nvPicPr>
-                    <pic:cNvPr id="0" name="Picture 3" descr="C:\Users\ASUS\AppData\Local\Microsoft\Windows\INetCache\Content.MSO\B3E255F1.tmp"/>
+                    <pic:cNvPr id="0" name="Picture 1" descr="C:\Users\ASUS\AppData\Local\Microsoft\Windows\INetCache\Content.MSO\C769807E.tmp"/>
                     <pic:cNvPicPr>
                       <a:picLocks noChangeAspect="1" noChangeArrowheads="1"/>
                     </pic:cNvPicPr>
@@ -2148,7 +2366,7 @@
                   <pic:spPr bwMode="auto">
                     <a:xfrm>
                       <a:off x="0" y="0"/>
-                      <a:ext cx="4762500" cy="3556000"/>
+                      <a:ext cx="4762500" cy="3759200"/>
                     </a:xfrm>
                     <a:prstGeom prst="rect">
                       <a:avLst/>
@@ -2202,7 +2420,23 @@
       </w:pPr>
       <w:r>
         <w:lastRenderedPageBreak/>
-        <w:t>Is there a corelation between the retweets and favorite counts</w:t>
+        <w:t xml:space="preserve">Is there a </w:t>
+      </w:r>
+      <w:proofErr w:type="spellStart"/>
+      <w:r>
+        <w:t>corelation</w:t>
+      </w:r>
+      <w:proofErr w:type="spellEnd"/>
+      <w:r>
+        <w:t xml:space="preserve"> between the retweets and </w:t>
+      </w:r>
+      <w:proofErr w:type="spellStart"/>
+      <w:r>
+        <w:t>favorite</w:t>
+      </w:r>
+      <w:proofErr w:type="spellEnd"/>
+      <w:r>
+        <w:t xml:space="preserve"> counts</w:t>
       </w:r>
       <w:r>
         <w:t>?</w:t>
@@ -2217,10 +2451,10 @@
           <w:noProof/>
         </w:rPr>
         <w:drawing>
-          <wp:inline distT="0" distB="0" distL="0" distR="0" wp14:anchorId="3B879AC8" wp14:editId="1BB469B2">
-            <wp:extent cx="5092700" cy="3327400"/>
+          <wp:inline distT="0" distB="0" distL="0" distR="0" wp14:anchorId="226C6E7F" wp14:editId="74AABCAB">
+            <wp:extent cx="5092700" cy="3530600"/>
             <wp:effectExtent l="0" t="0" r="0" b="0"/>
-            <wp:docPr id="3" name="Picture 3" descr="C:\Users\ASUS\AppData\Local\Microsoft\Windows\INetCache\Content.MSO\8B1EBE27.tmp"/>
+            <wp:docPr id="5" name="Picture 5" descr="C:\Users\ASUS\AppData\Local\Microsoft\Windows\INetCache\Content.MSO\FC7C813C.tmp"/>
             <wp:cNvGraphicFramePr>
               <a:graphicFrameLocks xmlns:a="http://schemas.openxmlformats.org/drawingml/2006/main" noChangeAspect="1"/>
             </wp:cNvGraphicFramePr>
@@ -2228,7 +2462,7 @@
               <a:graphicData uri="http://schemas.openxmlformats.org/drawingml/2006/picture">
                 <pic:pic xmlns:pic="http://schemas.openxmlformats.org/drawingml/2006/picture">
                   <pic:nvPicPr>
-                    <pic:cNvPr id="0" name="Picture 5" descr="C:\Users\ASUS\AppData\Local\Microsoft\Windows\INetCache\Content.MSO\8B1EBE27.tmp"/>
+                    <pic:cNvPr id="0" name="Picture 3" descr="C:\Users\ASUS\AppData\Local\Microsoft\Windows\INetCache\Content.MSO\FC7C813C.tmp"/>
                     <pic:cNvPicPr>
                       <a:picLocks noChangeAspect="1" noChangeArrowheads="1"/>
                     </pic:cNvPicPr>
@@ -2249,7 +2483,7 @@
                   <pic:spPr bwMode="auto">
                     <a:xfrm>
                       <a:off x="0" y="0"/>
-                      <a:ext cx="5092700" cy="3327400"/>
+                      <a:ext cx="5092700" cy="3530600"/>
                     </a:xfrm>
                     <a:prstGeom prst="rect">
                       <a:avLst/>
@@ -2268,8 +2502,21 @@
     </w:p>
     <w:p>
       <w:r>
-        <w:t>There is a positive correlation between the favorited tweets and retweets. It seems that the @dog_rates</w:t>
-      </w:r>
+        <w:t xml:space="preserve">There is a positive correlation between the </w:t>
+      </w:r>
+      <w:proofErr w:type="spellStart"/>
+      <w:r>
+        <w:t>favorited</w:t>
+      </w:r>
+      <w:proofErr w:type="spellEnd"/>
+      <w:r>
+        <w:t xml:space="preserve"> tweets and retweets. It seems that the @</w:t>
+      </w:r>
+      <w:proofErr w:type="spellStart"/>
+      <w:r>
+        <w:t>dog_rates</w:t>
+      </w:r>
+      <w:proofErr w:type="spellEnd"/>
       <w:r>
         <w:t xml:space="preserve"> </w:t>
       </w:r>
@@ -2329,7 +2576,23 @@
         </w:numPr>
       </w:pPr>
       <w:r>
-        <w:t>A doggo and a puppo own Twitters #WeRateDogs scene</w:t>
+        <w:t xml:space="preserve">A doggo and a </w:t>
+      </w:r>
+      <w:proofErr w:type="spellStart"/>
+      <w:r>
+        <w:t>puppo</w:t>
+      </w:r>
+      <w:proofErr w:type="spellEnd"/>
+      <w:r>
+        <w:t xml:space="preserve"> own Twitters #</w:t>
+      </w:r>
+      <w:proofErr w:type="spellStart"/>
+      <w:r>
+        <w:t>WeRateDogs</w:t>
+      </w:r>
+      <w:proofErr w:type="spellEnd"/>
+      <w:r>
+        <w:t xml:space="preserve"> scene</w:t>
       </w:r>
       <w:r>
         <w:t>.</w:t>
@@ -2353,7 +2616,15 @@
         <w:t>’</w:t>
       </w:r>
       <w:r>
-        <w:t xml:space="preserve"> favorite and </w:t>
+        <w:t xml:space="preserve"> </w:t>
+      </w:r>
+      <w:proofErr w:type="spellStart"/>
+      <w:r>
+        <w:t>favorite</w:t>
+      </w:r>
+      <w:proofErr w:type="spellEnd"/>
+      <w:r>
+        <w:t xml:space="preserve"> and </w:t>
       </w:r>
       <w:r>
         <w:t>retweets</w:t>
@@ -2371,7 +2642,15 @@
         </w:numPr>
       </w:pPr>
       <w:r>
-        <w:t xml:space="preserve">@dog_rates showed their </w:t>
+        <w:t>@</w:t>
+      </w:r>
+      <w:proofErr w:type="spellStart"/>
+      <w:r>
+        <w:t>dog_rates</w:t>
+      </w:r>
+      <w:proofErr w:type="spellEnd"/>
+      <w:r>
+        <w:t xml:space="preserve"> showed their </w:t>
       </w:r>
       <w:r>
         <w:t>generosity in their ratings as they almost always dive a higher rating.</w:t>
@@ -2419,7 +2698,15 @@
         <w:t xml:space="preserve">In terms of trafficking, </w:t>
       </w:r>
       <w:r>
-        <w:t xml:space="preserve">the #WeRateDogs </w:t>
+        <w:t>the #</w:t>
+      </w:r>
+      <w:proofErr w:type="spellStart"/>
+      <w:r>
+        <w:t>WeRateDogs</w:t>
+      </w:r>
+      <w:proofErr w:type="spellEnd"/>
+      <w:r>
+        <w:t xml:space="preserve"> </w:t>
       </w:r>
       <w:r>
         <w:t xml:space="preserve">got a good recognition </w:t>
@@ -2434,7 +2721,15 @@
         <w:t>s platform</w:t>
       </w:r>
       <w:r>
-        <w:t xml:space="preserve"> for tweets reaching the 20,000 favorites and retweets marks on average.</w:t>
+        <w:t xml:space="preserve"> for tweets reaching the 20,000 </w:t>
+      </w:r>
+      <w:proofErr w:type="spellStart"/>
+      <w:r>
+        <w:t>favorites</w:t>
+      </w:r>
+      <w:proofErr w:type="spellEnd"/>
+      <w:r>
+        <w:t xml:space="preserve"> and retweets marks on average.</w:t>
       </w:r>
     </w:p>
     <w:p>
@@ -2465,7 +2760,7 @@
     </w:p>
     <w:sectPr>
       <w:pgSz w:w="12240" w:h="15840"/>
-      <w:pgMar w:top="1440" w:right="1440" w:bottom="1440" w:left="1440" w:header="720" w:footer="720" w:gutter="0"/>
+      <w:pgMar w:top="720" w:right="720" w:bottom="720" w:left="720" w:header="720" w:footer="720" w:gutter="0"/>
       <w:cols w:space="720"/>
       <w:docGrid w:linePitch="360"/>
     </w:sectPr>
@@ -3309,11 +3604,10 @@
     <w:uiPriority w:val="9"/>
     <w:unhideWhenUsed/>
     <w:qFormat/>
-    <w:rsid w:val="002807B5"/>
+    <w:rsid w:val="007B30D5"/>
     <w:pPr>
       <w:keepNext/>
       <w:keepLines/>
-      <w:spacing w:before="40" w:after="0"/>
       <w:outlineLvl w:val="1"/>
     </w:pPr>
     <w:rPr>
@@ -3440,7 +3734,7 @@
     <w:basedOn w:val="DefaultParagraphFont"/>
     <w:link w:val="Heading2"/>
     <w:uiPriority w:val="9"/>
-    <w:rsid w:val="002807B5"/>
+    <w:rsid w:val="007B30D5"/>
     <w:rPr>
       <w:rFonts w:asciiTheme="majorHAnsi" w:eastAsiaTheme="majorEastAsia" w:hAnsiTheme="majorHAnsi" w:cstheme="majorBidi"/>
       <w:b/>

</xml_diff>